<commit_message>
LeftistHeap appears to be correct
</commit_message>
<xml_diff>
--- a/Priority Queues/p5S18-1.docx
+++ b/Priority Queues/p5S18-1.docx
@@ -1,11 +1,10 @@
 
 <file path=word/document.xml><?xml version="1.0" encoding="utf-8"?>
-<w:document xmlns:wpc="http://schemas.microsoft.com/office/word/2010/wordprocessingCanvas" xmlns:mc="http://schemas.openxmlformats.org/markup-compatibility/2006" xmlns:o="urn:schemas-microsoft-com:office:office" xmlns:r="http://schemas.openxmlformats.org/officeDocument/2006/relationships" xmlns:m="http://schemas.openxmlformats.org/officeDocument/2006/math" xmlns:v="urn:schemas-microsoft-com:vml" xmlns:wp14="http://schemas.microsoft.com/office/word/2010/wordprocessingDrawing" xmlns:wp="http://schemas.openxmlformats.org/drawingml/2006/wordprocessingDrawing" xmlns:w10="urn:schemas-microsoft-com:office:word" xmlns:w="http://schemas.openxmlformats.org/wordprocessingml/2006/main" xmlns:w14="http://schemas.microsoft.com/office/word/2010/wordml" xmlns:w15="http://schemas.microsoft.com/office/word/2012/wordml" xmlns:wpg="http://schemas.microsoft.com/office/word/2010/wordprocessingGroup" xmlns:wpi="http://schemas.microsoft.com/office/word/2010/wordprocessingInk" xmlns:wne="http://schemas.microsoft.com/office/word/2006/wordml" xmlns:wps="http://schemas.microsoft.com/office/word/2010/wordprocessingShape" mc:Ignorable="w14 w15 wp14">
+<w:document xmlns:wpc="http://schemas.microsoft.com/office/word/2010/wordprocessingCanvas" xmlns:mo="http://schemas.microsoft.com/office/mac/office/2008/main" xmlns:mc="http://schemas.openxmlformats.org/markup-compatibility/2006" xmlns:mv="urn:schemas-microsoft-com:mac:vml" xmlns:o="urn:schemas-microsoft-com:office:office" xmlns:r="http://schemas.openxmlformats.org/officeDocument/2006/relationships" xmlns:m="http://schemas.openxmlformats.org/officeDocument/2006/math" xmlns:v="urn:schemas-microsoft-com:vml" xmlns:wp14="http://schemas.microsoft.com/office/word/2010/wordprocessingDrawing" xmlns:wp="http://schemas.openxmlformats.org/drawingml/2006/wordprocessingDrawing" xmlns:w10="urn:schemas-microsoft-com:office:word" xmlns:w="http://schemas.openxmlformats.org/wordprocessingml/2006/main" xmlns:w14="http://schemas.microsoft.com/office/word/2010/wordml" xmlns:w15="http://schemas.microsoft.com/office/word/2012/wordml" xmlns:wpg="http://schemas.microsoft.com/office/word/2010/wordprocessingGroup" xmlns:wpi="http://schemas.microsoft.com/office/word/2010/wordprocessingInk" xmlns:wne="http://schemas.microsoft.com/office/word/2006/wordml" xmlns:wps="http://schemas.microsoft.com/office/word/2010/wordprocessingShape" mc:Ignorable="w14 w15 wp14">
   <w:body>
     <w:p>
       <w:pPr>
         <w:pStyle w:val="NoSpacing"/>
-        <w:jc w:val="center"/>
         <w:rPr>
           <w:b/>
           <w:sz w:val="28"/>
@@ -151,8 +150,94 @@
           <w:sz w:val="28"/>
           <w:szCs w:val="28"/>
         </w:rPr>
-        <w:t xml:space="preserve">Part </w:t>
-      </w:r>
+        <w:t>Part 1:</w:t>
+      </w:r>
+      <w:r>
+        <w:rPr>
+          <w:rFonts w:eastAsia="Times New Roman" w:cs="Times New Roman"/>
+        </w:rPr>
+        <w:t xml:space="preserve"> </w:t>
+      </w:r>
+      <w:proofErr w:type="gramStart"/>
+      <w:r>
+        <w:rPr>
+          <w:rFonts w:eastAsia="Times New Roman" w:cs="Times New Roman"/>
+        </w:rPr>
+        <w:t>Implement  a</w:t>
+      </w:r>
+      <w:proofErr w:type="gramEnd"/>
+      <w:r>
+        <w:rPr>
+          <w:rFonts w:eastAsia="Times New Roman" w:cs="Times New Roman"/>
+        </w:rPr>
+        <w:t xml:space="preserve"> min heap  as skew heap or a leftist heap, whichever you prefer.  The input file, </w:t>
+      </w:r>
+      <w:bookmarkStart w:id="0" w:name="_GoBack"/>
+      <w:bookmarkEnd w:id="0"/>
+      <w:proofErr w:type="gramStart"/>
+      <w:r>
+        <w:rPr>
+          <w:rFonts w:eastAsia="Times New Roman" w:cs="Times New Roman"/>
+        </w:rPr>
+        <w:t>Prog5In.txt,  consists</w:t>
+      </w:r>
+      <w:proofErr w:type="gramEnd"/>
+      <w:r>
+        <w:rPr>
+          <w:rFonts w:eastAsia="Times New Roman" w:cs="Times New Roman"/>
+        </w:rPr>
+        <w:t xml:space="preserve"> of (</w:t>
+      </w:r>
+      <w:proofErr w:type="spellStart"/>
+      <w:r>
+        <w:rPr>
+          <w:rFonts w:eastAsia="Times New Roman" w:cs="Times New Roman"/>
+        </w:rPr>
+        <w:t>word,frequency</w:t>
+      </w:r>
+      <w:proofErr w:type="spellEnd"/>
+      <w:r>
+        <w:rPr>
+          <w:rFonts w:eastAsia="Times New Roman" w:cs="Times New Roman"/>
+        </w:rPr>
+        <w:t>) pairs which indicate the frequency of word use in some set of documents.   We will insert this information into the priority queue.  The priority is the word frequency. Note that keys with the same priority value may be deleted in different orders, depending on implementation differences.</w:t>
+      </w:r>
+    </w:p>
+    <w:p>
+      <w:pPr>
+        <w:spacing w:before="100" w:beforeAutospacing="1" w:after="100" w:afterAutospacing="1" w:line="240" w:lineRule="auto"/>
+        <w:rPr>
+          <w:rFonts w:eastAsia="Times New Roman" w:cs="Times New Roman"/>
+        </w:rPr>
+      </w:pPr>
+      <w:r>
+        <w:rPr>
+          <w:rFonts w:eastAsia="Times New Roman" w:cs="Times New Roman"/>
+        </w:rPr>
+        <w:t xml:space="preserve">Test your implementation to make sure the </w:t>
+      </w:r>
+      <w:proofErr w:type="spellStart"/>
+      <w:r>
+        <w:rPr>
+          <w:rFonts w:eastAsia="Times New Roman" w:cs="Times New Roman"/>
+        </w:rPr>
+        <w:t>min</w:t>
+      </w:r>
+      <w:proofErr w:type="spellEnd"/>
+      <w:r>
+        <w:rPr>
+          <w:rFonts w:eastAsia="Times New Roman" w:cs="Times New Roman"/>
+        </w:rPr>
+        <w:t xml:space="preserve"> priority queue is working.</w:t>
+      </w:r>
+    </w:p>
+    <w:p>
+      <w:pPr>
+        <w:spacing w:before="100" w:beforeAutospacing="1" w:after="100" w:afterAutospacing="1" w:line="240" w:lineRule="auto"/>
+        <w:rPr>
+          <w:rFonts w:eastAsia="Times New Roman" w:cs="Times New Roman"/>
+        </w:rPr>
+      </w:pPr>
       <w:r>
         <w:rPr>
           <w:rFonts w:eastAsia="Times New Roman" w:cs="Times New Roman"/>
@@ -161,7 +246,7 @@
           <w:sz w:val="28"/>
           <w:szCs w:val="28"/>
         </w:rPr>
-        <w:t>1</w:t>
+        <w:t xml:space="preserve">Part </w:t>
       </w:r>
       <w:r>
         <w:rPr>
@@ -171,79 +256,105 @@
           <w:sz w:val="28"/>
           <w:szCs w:val="28"/>
         </w:rPr>
+        <w:t>2</w:t>
+      </w:r>
+      <w:r>
+        <w:rPr>
+          <w:rFonts w:eastAsia="Times New Roman" w:cs="Times New Roman"/>
+          <w:b/>
+          <w:i/>
+          <w:sz w:val="28"/>
+          <w:szCs w:val="28"/>
+        </w:rPr>
         <w:t>:</w:t>
       </w:r>
       <w:r>
         <w:rPr>
           <w:rFonts w:eastAsia="Times New Roman" w:cs="Times New Roman"/>
         </w:rPr>
-        <w:t xml:space="preserve"> Impl</w:t>
-      </w:r>
-      <w:r>
-        <w:rPr>
-          <w:rFonts w:eastAsia="Times New Roman" w:cs="Times New Roman"/>
-        </w:rPr>
-        <w:t xml:space="preserve">ement </w:t>
-      </w:r>
-      <w:r>
-        <w:rPr>
-          <w:rFonts w:eastAsia="Times New Roman" w:cs="Times New Roman"/>
-        </w:rPr>
-        <w:t xml:space="preserve"> a min heap </w:t>
-      </w:r>
-      <w:r>
-        <w:rPr>
-          <w:rFonts w:eastAsia="Times New Roman" w:cs="Times New Roman"/>
-        </w:rPr>
-        <w:t xml:space="preserve"> as skew heap or a leftist heap, whichever you prefer.</w:t>
+        <w:t xml:space="preserve"> </w:t>
+      </w:r>
+      <w:r>
+        <w:rPr>
+          <w:rFonts w:eastAsia="Times New Roman" w:cs="Times New Roman"/>
+        </w:rPr>
+        <w:t xml:space="preserve">We have seen a </w:t>
+      </w:r>
+      <w:proofErr w:type="spellStart"/>
+      <w:r>
+        <w:rPr>
+          <w:rFonts w:eastAsia="Times New Roman" w:cs="Times New Roman"/>
+        </w:rPr>
+        <w:t>min</w:t>
+      </w:r>
+      <w:proofErr w:type="spellEnd"/>
+      <w:r>
+        <w:rPr>
+          <w:rFonts w:eastAsia="Times New Roman" w:cs="Times New Roman"/>
+        </w:rPr>
+        <w:t xml:space="preserve"> priority queue in the past, but you can imagine a max priority queue.  </w:t>
+      </w:r>
+      <w:r>
+        <w:rPr>
+          <w:rFonts w:eastAsia="Times New Roman" w:cs="Times New Roman"/>
+        </w:rPr>
+        <w:t xml:space="preserve">A max priority queue is a data structure that allows at least two operations: </w:t>
+      </w:r>
+      <w:r>
+        <w:rPr>
+          <w:rFonts w:ascii="Tahoma" w:eastAsia="Times New Roman" w:hAnsi="Tahoma" w:cs="Tahoma"/>
+          <w:sz w:val="22"/>
+          <w:szCs w:val="22"/>
+        </w:rPr>
+        <w:t>insert</w:t>
+      </w:r>
+      <w:r>
+        <w:rPr>
+          <w:rFonts w:eastAsia="Times New Roman" w:cs="Times New Roman"/>
+        </w:rPr>
+        <w:t xml:space="preserve"> </w:t>
+      </w:r>
+      <w:r>
+        <w:rPr>
+          <w:rFonts w:eastAsia="Times New Roman" w:cs="Times New Roman"/>
+        </w:rPr>
+        <w:t xml:space="preserve">which does the obvious thing </w:t>
+      </w:r>
+      <w:r>
+        <w:rPr>
+          <w:rFonts w:eastAsia="Times New Roman" w:cs="Times New Roman"/>
+        </w:rPr>
+        <w:t xml:space="preserve">and </w:t>
+      </w:r>
+      <w:proofErr w:type="spellStart"/>
+      <w:r>
+        <w:rPr>
+          <w:rFonts w:ascii="Tahoma" w:eastAsia="Times New Roman" w:hAnsi="Tahoma" w:cs="Tahoma"/>
+          <w:color w:val="548DD4" w:themeColor="text2" w:themeTint="99"/>
+          <w:sz w:val="22"/>
+          <w:szCs w:val="22"/>
+        </w:rPr>
+        <w:t>deleteMax</w:t>
+      </w:r>
+      <w:proofErr w:type="spellEnd"/>
+      <w:r>
+        <w:rPr>
+          <w:rFonts w:eastAsia="Times New Roman" w:cs="Times New Roman"/>
+          <w:color w:val="FF0000"/>
+        </w:rPr>
+        <w:t xml:space="preserve">, </w:t>
+      </w:r>
+      <w:r>
+        <w:rPr>
+          <w:rFonts w:eastAsia="Times New Roman" w:cs="Times New Roman"/>
+        </w:rPr>
+        <w:t>that finds, returns, and removes the maximum element in the priority queue.</w:t>
       </w:r>
       <w:r>
         <w:rPr>
           <w:rFonts w:eastAsia="Times New Roman" w:cs="Times New Roman"/>
         </w:rPr>
         <w:t xml:space="preserve">  </w:t>
-      </w:r>
-      <w:r>
-        <w:rPr>
-          <w:rFonts w:eastAsia="Times New Roman" w:cs="Times New Roman"/>
-        </w:rPr>
-        <w:t>The input file</w:t>
-      </w:r>
-      <w:r>
-        <w:rPr>
-          <w:rFonts w:eastAsia="Times New Roman" w:cs="Times New Roman"/>
-        </w:rPr>
-        <w:t>,</w:t>
-      </w:r>
-      <w:r>
-        <w:rPr>
-          <w:rFonts w:eastAsia="Times New Roman" w:cs="Times New Roman"/>
-        </w:rPr>
-        <w:t xml:space="preserve"> Prog5In.txt</w:t>
-      </w:r>
-      <w:r>
-        <w:rPr>
-          <w:rFonts w:eastAsia="Times New Roman" w:cs="Times New Roman"/>
-        </w:rPr>
-        <w:t>,</w:t>
-      </w:r>
-      <w:r>
-        <w:rPr>
-          <w:rFonts w:eastAsia="Times New Roman" w:cs="Times New Roman"/>
-        </w:rPr>
-        <w:t xml:space="preserve">  consists of (word,frequency) pairs which indicate the frequency of word use in some set of documents. </w:t>
-      </w:r>
-      <w:r>
-        <w:rPr>
-          <w:rFonts w:eastAsia="Times New Roman" w:cs="Times New Roman"/>
-        </w:rPr>
-        <w:t xml:space="preserve">  We will insert this information into the priority queue.  </w:t>
-      </w:r>
-      <w:r>
-        <w:rPr>
-          <w:rFonts w:eastAsia="Times New Roman" w:cs="Times New Roman"/>
-        </w:rPr>
-        <w:t>The priority is the word frequency. Note that keys with the same priority value may be deleted in different orders, depending on implementation differences.</w:t>
       </w:r>
     </w:p>
     <w:p>
@@ -257,7 +368,143 @@
         <w:rPr>
           <w:rFonts w:eastAsia="Times New Roman" w:cs="Times New Roman"/>
         </w:rPr>
-        <w:t>Test your implementation to make sure the min priority queue is working.</w:t>
+        <w:t xml:space="preserve">For practice, we are going to implement the max priority queue using a different type of priority queue.  </w:t>
+      </w:r>
+      <w:r>
+        <w:rPr>
+          <w:rFonts w:eastAsia="Times New Roman" w:cs="Times New Roman"/>
+        </w:rPr>
+        <w:t xml:space="preserve">The max priority queue will be implemented as a </w:t>
+      </w:r>
+      <w:r>
+        <w:rPr>
+          <w:rFonts w:eastAsia="Times New Roman" w:cs="Times New Roman"/>
+        </w:rPr>
+        <w:t>d-</w:t>
+      </w:r>
+      <w:proofErr w:type="gramStart"/>
+      <w:r>
+        <w:rPr>
+          <w:rFonts w:eastAsia="Times New Roman" w:cs="Times New Roman"/>
+        </w:rPr>
+        <w:t>heap</w:t>
+      </w:r>
+      <w:r>
+        <w:rPr>
+          <w:rFonts w:eastAsia="Times New Roman" w:cs="Times New Roman"/>
+        </w:rPr>
+        <w:t xml:space="preserve">  (</w:t>
+      </w:r>
+      <w:proofErr w:type="gramEnd"/>
+      <w:r>
+        <w:rPr>
+          <w:rFonts w:eastAsia="Times New Roman" w:cs="Times New Roman"/>
+        </w:rPr>
+        <w:t xml:space="preserve">a table which logically represents an almost complete </w:t>
+      </w:r>
+      <w:r>
+        <w:rPr>
+          <w:rFonts w:eastAsia="Times New Roman" w:cs="Times New Roman"/>
+        </w:rPr>
+        <w:t>d</w:t>
+      </w:r>
+      <w:r>
+        <w:rPr>
+          <w:rFonts w:eastAsia="Times New Roman" w:cs="Times New Roman"/>
+        </w:rPr>
+        <w:t>-</w:t>
+      </w:r>
+      <w:proofErr w:type="spellStart"/>
+      <w:r>
+        <w:rPr>
+          <w:rFonts w:eastAsia="Times New Roman" w:cs="Times New Roman"/>
+        </w:rPr>
+        <w:t>ary</w:t>
+      </w:r>
+      <w:proofErr w:type="spellEnd"/>
+      <w:r>
+        <w:rPr>
+          <w:rFonts w:eastAsia="Times New Roman" w:cs="Times New Roman"/>
+        </w:rPr>
+        <w:t xml:space="preserve"> tree)</w:t>
+      </w:r>
+      <w:r>
+        <w:rPr>
+          <w:rFonts w:eastAsia="Times New Roman" w:cs="Times New Roman"/>
+        </w:rPr>
+        <w:t xml:space="preserve">  </w:t>
+      </w:r>
+      <w:r>
+        <w:rPr>
+          <w:rFonts w:eastAsia="Times New Roman" w:cs="Times New Roman"/>
+          <w:color w:val="FF0000"/>
+        </w:rPr>
+        <w:t>Code for a binary heap is provided</w:t>
+      </w:r>
+      <w:r>
+        <w:rPr>
+          <w:rFonts w:eastAsia="Times New Roman" w:cs="Times New Roman"/>
+          <w:color w:val="FF0000"/>
+        </w:rPr>
+        <w:t xml:space="preserve"> in PQHeap.cpp</w:t>
+      </w:r>
+      <w:r>
+        <w:rPr>
+          <w:rFonts w:eastAsia="Times New Roman" w:cs="Times New Roman"/>
+          <w:color w:val="FF0000"/>
+        </w:rPr>
+        <w:t>.   You just need to convert it to a d-</w:t>
+      </w:r>
+      <w:proofErr w:type="spellStart"/>
+      <w:r>
+        <w:rPr>
+          <w:rFonts w:eastAsia="Times New Roman" w:cs="Times New Roman"/>
+          <w:color w:val="FF0000"/>
+        </w:rPr>
+        <w:t>ary</w:t>
+      </w:r>
+      <w:proofErr w:type="spellEnd"/>
+      <w:r>
+        <w:rPr>
+          <w:rFonts w:eastAsia="Times New Roman" w:cs="Times New Roman"/>
+          <w:color w:val="FF0000"/>
+        </w:rPr>
+        <w:t xml:space="preserve"> heap. Use a </w:t>
+      </w:r>
+      <w:r>
+        <w:rPr>
+          <w:rFonts w:eastAsia="Times New Roman" w:cs="Times New Roman"/>
+          <w:color w:val="FF0000"/>
+        </w:rPr>
+        <w:t xml:space="preserve">value of </w:t>
+      </w:r>
+      <w:r>
+        <w:rPr>
+          <w:rFonts w:eastAsia="Times New Roman" w:cs="Times New Roman"/>
+          <w:color w:val="FF0000"/>
+        </w:rPr>
+        <w:t>d=</w:t>
+      </w:r>
+      <w:r>
+        <w:rPr>
+          <w:rFonts w:eastAsia="Times New Roman" w:cs="Times New Roman"/>
+          <w:color w:val="FF0000"/>
+        </w:rPr>
+        <w:t>4</w:t>
+      </w:r>
+      <w:r>
+        <w:rPr>
+          <w:rFonts w:eastAsia="Times New Roman" w:cs="Times New Roman"/>
+          <w:color w:val="FF0000"/>
+        </w:rPr>
+        <w:t>.</w:t>
+      </w:r>
+      <w:r>
+        <w:rPr>
+          <w:rFonts w:eastAsia="Times New Roman" w:cs="Times New Roman"/>
+          <w:color w:val="FF0000"/>
+        </w:rPr>
+        <w:t xml:space="preserve"> </w:t>
       </w:r>
     </w:p>
     <w:p>
@@ -270,104 +517,87 @@
       <w:r>
         <w:rPr>
           <w:rFonts w:eastAsia="Times New Roman" w:cs="Times New Roman"/>
+        </w:rPr>
+        <w:t>The starter code: TestPQ.cpp will allow you to read in the file and test the original binary heap code.   As always, adapt the starter code as you see fit. You want to KNOW the operations are working properly (not just think it seems to be working).  [You are the car mechanic.  You don’t want to guess things are working okay.  You want to KNOW</w:t>
+      </w:r>
+      <w:proofErr w:type="gramStart"/>
+      <w:r>
+        <w:rPr>
+          <w:rFonts w:eastAsia="Times New Roman" w:cs="Times New Roman"/>
+        </w:rPr>
+        <w:t>. ]</w:t>
+      </w:r>
+      <w:proofErr w:type="gramEnd"/>
+    </w:p>
+    <w:p>
+      <w:pPr>
+        <w:spacing w:before="100" w:beforeAutospacing="1" w:after="100" w:afterAutospacing="1" w:line="240" w:lineRule="auto"/>
+        <w:rPr>
+          <w:rFonts w:eastAsia="Times New Roman" w:cs="Times New Roman"/>
+        </w:rPr>
+      </w:pPr>
+      <w:r>
+        <w:rPr>
+          <w:rFonts w:eastAsia="Times New Roman" w:cs="Times New Roman"/>
           <w:b/>
           <w:i/>
           <w:sz w:val="28"/>
           <w:szCs w:val="28"/>
         </w:rPr>
-        <w:t xml:space="preserve">Part </w:t>
-      </w:r>
-      <w:r>
-        <w:rPr>
-          <w:rFonts w:eastAsia="Times New Roman" w:cs="Times New Roman"/>
-          <w:b/>
-          <w:i/>
-          <w:sz w:val="28"/>
-          <w:szCs w:val="28"/>
-        </w:rPr>
-        <w:t>2</w:t>
-      </w:r>
-      <w:r>
-        <w:rPr>
-          <w:rFonts w:eastAsia="Times New Roman" w:cs="Times New Roman"/>
-          <w:b/>
-          <w:i/>
-          <w:sz w:val="28"/>
-          <w:szCs w:val="28"/>
+        <w:t>Part 3</w:t>
+      </w:r>
+      <w:r>
+        <w:rPr>
+          <w:rFonts w:eastAsia="Times New Roman" w:cs="Times New Roman"/>
         </w:rPr>
         <w:t>:</w:t>
       </w:r>
       <w:r>
         <w:rPr>
-          <w:rFonts w:eastAsia="Times New Roman" w:cs="Times New Roman"/>
+          <w:rFonts w:ascii="Helvetica" w:eastAsia="Times New Roman" w:hAnsi="Helvetica" w:cs="Helvetica"/>
+          <w:color w:val="000000"/>
+          <w:sz w:val="23"/>
+          <w:szCs w:val="23"/>
         </w:rPr>
         <w:t xml:space="preserve"> </w:t>
       </w:r>
       <w:r>
         <w:rPr>
-          <w:rFonts w:eastAsia="Times New Roman" w:cs="Times New Roman"/>
-        </w:rPr>
-        <w:t xml:space="preserve">We have seen a min priority queue in the past, but you can imagine a max priority queue.  </w:t>
-      </w:r>
-      <w:r>
-        <w:rPr>
-          <w:rFonts w:eastAsia="Times New Roman" w:cs="Times New Roman"/>
-        </w:rPr>
-        <w:t xml:space="preserve">A max priority queue is a data structure that allows at least two operations: </w:t>
-      </w:r>
-      <w:r>
-        <w:rPr>
-          <w:rFonts w:ascii="Tahoma" w:eastAsia="Times New Roman" w:hAnsi="Tahoma" w:cs="Tahoma"/>
-          <w:sz w:val="22"/>
-          <w:szCs w:val="22"/>
-        </w:rPr>
-        <w:t>insert</w:t>
-      </w:r>
-      <w:r>
-        <w:rPr>
-          <w:rFonts w:eastAsia="Times New Roman" w:cs="Times New Roman"/>
-        </w:rPr>
-        <w:t xml:space="preserve"> </w:t>
-      </w:r>
-      <w:r>
-        <w:rPr>
-          <w:rFonts w:eastAsia="Times New Roman" w:cs="Times New Roman"/>
-        </w:rPr>
-        <w:t xml:space="preserve">which does the obvious thing </w:t>
-      </w:r>
-      <w:r>
-        <w:rPr>
-          <w:rFonts w:eastAsia="Times New Roman" w:cs="Times New Roman"/>
-        </w:rPr>
-        <w:t xml:space="preserve">and </w:t>
-      </w:r>
-      <w:r>
-        <w:rPr>
-          <w:rFonts w:ascii="Tahoma" w:eastAsia="Times New Roman" w:hAnsi="Tahoma" w:cs="Tahoma"/>
-          <w:color w:val="548DD4" w:themeColor="text2" w:themeTint="99"/>
-          <w:sz w:val="22"/>
-          <w:szCs w:val="22"/>
-        </w:rPr>
-        <w:t>deleteMax</w:t>
-      </w:r>
-      <w:r>
-        <w:rPr>
-          <w:rFonts w:eastAsia="Times New Roman" w:cs="Times New Roman"/>
-          <w:color w:val="FF0000"/>
-        </w:rPr>
-        <w:t xml:space="preserve">, </w:t>
-      </w:r>
-      <w:r>
-        <w:rPr>
-          <w:rFonts w:eastAsia="Times New Roman" w:cs="Times New Roman"/>
-        </w:rPr>
-        <w:t>that finds, returns, and removes the maximum element in the priority queue.</w:t>
-      </w:r>
-      <w:r>
-        <w:rPr>
-          <w:rFonts w:eastAsia="Times New Roman" w:cs="Times New Roman"/>
-        </w:rPr>
-        <w:t xml:space="preserve">  </w:t>
+          <w:rFonts w:ascii="Helvetica" w:eastAsia="Times New Roman" w:hAnsi="Helvetica" w:cs="Helvetica"/>
+          <w:color w:val="000000"/>
+          <w:sz w:val="23"/>
+          <w:szCs w:val="23"/>
+        </w:rPr>
+        <w:t>After every 100 word/frequency pairs you read in, print the word with the median frequency.</w:t>
+      </w:r>
+      <w:r>
+        <w:rPr>
+          <w:rFonts w:ascii="Helvetica" w:eastAsia="Times New Roman" w:hAnsi="Helvetica" w:cs="Helvetica"/>
+          <w:color w:val="000000"/>
+          <w:sz w:val="23"/>
+          <w:szCs w:val="23"/>
+        </w:rPr>
+        <w:t xml:space="preserve">  Recall, a median is the value for which half of the values in the collection are bigger </w:t>
+      </w:r>
+      <w:proofErr w:type="gramStart"/>
+      <w:r>
+        <w:rPr>
+          <w:rFonts w:ascii="Helvetica" w:eastAsia="Times New Roman" w:hAnsi="Helvetica" w:cs="Helvetica"/>
+          <w:color w:val="000000"/>
+          <w:sz w:val="23"/>
+          <w:szCs w:val="23"/>
+        </w:rPr>
+        <w:t>and  half</w:t>
+      </w:r>
+      <w:proofErr w:type="gramEnd"/>
+      <w:r>
+        <w:rPr>
+          <w:rFonts w:ascii="Helvetica" w:eastAsia="Times New Roman" w:hAnsi="Helvetica" w:cs="Helvetica"/>
+          <w:color w:val="000000"/>
+          <w:sz w:val="23"/>
+          <w:szCs w:val="23"/>
+        </w:rPr>
+        <w:t xml:space="preserve"> are smaller.</w:t>
       </w:r>
     </w:p>
     <w:p>
@@ -381,200 +611,6 @@
         <w:rPr>
           <w:rFonts w:eastAsia="Times New Roman" w:cs="Times New Roman"/>
         </w:rPr>
-        <w:t xml:space="preserve">For practice, we are going to implement the max priority queue using a different type of priority queue.  </w:t>
-      </w:r>
-      <w:r>
-        <w:rPr>
-          <w:rFonts w:eastAsia="Times New Roman" w:cs="Times New Roman"/>
-        </w:rPr>
-        <w:t xml:space="preserve">The max priority queue will be implemented as a </w:t>
-      </w:r>
-      <w:r>
-        <w:rPr>
-          <w:rFonts w:eastAsia="Times New Roman" w:cs="Times New Roman"/>
-        </w:rPr>
-        <w:t>d-</w:t>
-      </w:r>
-      <w:r>
-        <w:rPr>
-          <w:rFonts w:eastAsia="Times New Roman" w:cs="Times New Roman"/>
-        </w:rPr>
-        <w:t>heap</w:t>
-      </w:r>
-      <w:r>
-        <w:rPr>
-          <w:rFonts w:eastAsia="Times New Roman" w:cs="Times New Roman"/>
-        </w:rPr>
-        <w:t xml:space="preserve">  (a table which logically represents an almost complete </w:t>
-      </w:r>
-      <w:r>
-        <w:rPr>
-          <w:rFonts w:eastAsia="Times New Roman" w:cs="Times New Roman"/>
-        </w:rPr>
-        <w:t>d</w:t>
-      </w:r>
-      <w:r>
-        <w:rPr>
-          <w:rFonts w:eastAsia="Times New Roman" w:cs="Times New Roman"/>
-        </w:rPr>
-        <w:t>-ary</w:t>
-      </w:r>
-      <w:r>
-        <w:rPr>
-          <w:rFonts w:eastAsia="Times New Roman" w:cs="Times New Roman"/>
-        </w:rPr>
-        <w:t xml:space="preserve"> tree)</w:t>
-      </w:r>
-      <w:r>
-        <w:rPr>
-          <w:rFonts w:eastAsia="Times New Roman" w:cs="Times New Roman"/>
-        </w:rPr>
-        <w:t xml:space="preserve">  </w:t>
-      </w:r>
-      <w:r>
-        <w:rPr>
-          <w:rFonts w:eastAsia="Times New Roman" w:cs="Times New Roman"/>
-          <w:color w:val="FF0000"/>
-        </w:rPr>
-        <w:t>Code for a binary heap is provided</w:t>
-      </w:r>
-      <w:r>
-        <w:rPr>
-          <w:rFonts w:eastAsia="Times New Roman" w:cs="Times New Roman"/>
-          <w:color w:val="FF0000"/>
-        </w:rPr>
-        <w:t xml:space="preserve"> in PQHeap.cpp</w:t>
-      </w:r>
-      <w:r>
-        <w:rPr>
-          <w:rFonts w:eastAsia="Times New Roman" w:cs="Times New Roman"/>
-          <w:color w:val="FF0000"/>
-        </w:rPr>
-        <w:t xml:space="preserve">.   You just need to convert it to a d-ary heap. Use a </w:t>
-      </w:r>
-      <w:r>
-        <w:rPr>
-          <w:rFonts w:eastAsia="Times New Roman" w:cs="Times New Roman"/>
-          <w:color w:val="FF0000"/>
-        </w:rPr>
-        <w:t xml:space="preserve">value of </w:t>
-      </w:r>
-      <w:r>
-        <w:rPr>
-          <w:rFonts w:eastAsia="Times New Roman" w:cs="Times New Roman"/>
-          <w:color w:val="FF0000"/>
-        </w:rPr>
-        <w:t>d=</w:t>
-      </w:r>
-      <w:r>
-        <w:rPr>
-          <w:rFonts w:eastAsia="Times New Roman" w:cs="Times New Roman"/>
-          <w:color w:val="FF0000"/>
-        </w:rPr>
-        <w:t>4</w:t>
-      </w:r>
-      <w:r>
-        <w:rPr>
-          <w:rFonts w:eastAsia="Times New Roman" w:cs="Times New Roman"/>
-          <w:color w:val="FF0000"/>
-        </w:rPr>
-        <w:t>.</w:t>
-      </w:r>
-      <w:r>
-        <w:rPr>
-          <w:rFonts w:eastAsia="Times New Roman" w:cs="Times New Roman"/>
-          <w:color w:val="FF0000"/>
-        </w:rPr>
-        <w:t xml:space="preserve"> </w:t>
-      </w:r>
-    </w:p>
-    <w:p>
-      <w:pPr>
-        <w:spacing w:before="100" w:beforeAutospacing="1" w:after="100" w:afterAutospacing="1" w:line="240" w:lineRule="auto"/>
-        <w:rPr>
-          <w:rFonts w:eastAsia="Times New Roman" w:cs="Times New Roman"/>
-        </w:rPr>
-      </w:pPr>
-      <w:r>
-        <w:rPr>
-          <w:rFonts w:eastAsia="Times New Roman" w:cs="Times New Roman"/>
-        </w:rPr>
-        <w:t>The starter code: TestPQ.cpp will allow you to read in the file and test the original binary heap code.   As always, adapt the starter code as you see fit. You want to KNOW the operations are working properly (not just think it seems to be working).  [You are the car mechanic.  You don’t want to guess things are working okay.  You want to KNOW. ]</w:t>
-      </w:r>
-    </w:p>
-    <w:p>
-      <w:pPr>
-        <w:spacing w:before="100" w:beforeAutospacing="1" w:after="100" w:afterAutospacing="1" w:line="240" w:lineRule="auto"/>
-        <w:rPr>
-          <w:rFonts w:eastAsia="Times New Roman" w:cs="Times New Roman"/>
-        </w:rPr>
-      </w:pPr>
-      <w:r>
-        <w:rPr>
-          <w:rFonts w:eastAsia="Times New Roman" w:cs="Times New Roman"/>
-          <w:b/>
-          <w:i/>
-          <w:sz w:val="28"/>
-          <w:szCs w:val="28"/>
-        </w:rPr>
-        <w:t>Part 3</w:t>
-      </w:r>
-      <w:r>
-        <w:rPr>
-          <w:rFonts w:eastAsia="Times New Roman" w:cs="Times New Roman"/>
-        </w:rPr>
-        <w:t>:</w:t>
-      </w:r>
-      <w:r>
-        <w:rPr>
-          <w:rFonts w:ascii="Helvetica" w:eastAsia="Times New Roman" w:hAnsi="Helvetica" w:cs="Helvetica"/>
-          <w:color w:val="000000"/>
-          <w:sz w:val="23"/>
-          <w:szCs w:val="23"/>
-        </w:rPr>
-        <w:t xml:space="preserve"> </w:t>
-      </w:r>
-      <w:r>
-        <w:rPr>
-          <w:rFonts w:ascii="Helvetica" w:eastAsia="Times New Roman" w:hAnsi="Helvetica" w:cs="Helvetica"/>
-          <w:color w:val="000000"/>
-          <w:sz w:val="23"/>
-          <w:szCs w:val="23"/>
-        </w:rPr>
-        <w:t>After every 100 word/frequency pairs you read in, print the word with the median frequency.</w:t>
-      </w:r>
-      <w:r>
-        <w:rPr>
-          <w:rFonts w:ascii="Helvetica" w:eastAsia="Times New Roman" w:hAnsi="Helvetica" w:cs="Helvetica"/>
-          <w:color w:val="000000"/>
-          <w:sz w:val="23"/>
-          <w:szCs w:val="23"/>
-        </w:rPr>
-        <w:t xml:space="preserve">  </w:t>
-      </w:r>
-      <w:bookmarkStart w:id="0" w:name="_GoBack"/>
-      <w:r>
-        <w:rPr>
-          <w:rFonts w:ascii="Helvetica" w:eastAsia="Times New Roman" w:hAnsi="Helvetica" w:cs="Helvetica"/>
-          <w:color w:val="000000"/>
-          <w:sz w:val="23"/>
-          <w:szCs w:val="23"/>
-        </w:rPr>
-        <w:t>Recall, a median is the value for which half of the values in the collection are bigger and  half are smaller.</w:t>
-      </w:r>
-    </w:p>
-    <w:bookmarkEnd w:id="0"/>
-    <w:p>
-      <w:pPr>
-        <w:spacing w:before="100" w:beforeAutospacing="1" w:after="100" w:afterAutospacing="1" w:line="240" w:lineRule="auto"/>
-        <w:rPr>
-          <w:rFonts w:eastAsia="Times New Roman" w:cs="Times New Roman"/>
-        </w:rPr>
-      </w:pPr>
-      <w:r>
-        <w:rPr>
-          <w:rFonts w:eastAsia="Times New Roman" w:cs="Times New Roman"/>
-        </w:rPr>
         <w:t xml:space="preserve"> </w:t>
       </w:r>
       <w:r>
@@ -722,7 +758,27 @@
           <w:sz w:val="23"/>
           <w:szCs w:val="23"/>
         </w:rPr>
-        <w:t xml:space="preserve"> a variable.  We’ll call it currMedian.  Use a max</w:t>
+        <w:t xml:space="preserve"> a variable.  We’ll call it </w:t>
+      </w:r>
+      <w:proofErr w:type="spellStart"/>
+      <w:r>
+        <w:rPr>
+          <w:rFonts w:ascii="Helvetica" w:eastAsia="Times New Roman" w:hAnsi="Helvetica" w:cs="Helvetica"/>
+          <w:color w:val="000000"/>
+          <w:sz w:val="23"/>
+          <w:szCs w:val="23"/>
+        </w:rPr>
+        <w:t>currMedian</w:t>
+      </w:r>
+      <w:proofErr w:type="spellEnd"/>
+      <w:r>
+        <w:rPr>
+          <w:rFonts w:ascii="Helvetica" w:eastAsia="Times New Roman" w:hAnsi="Helvetica" w:cs="Helvetica"/>
+          <w:color w:val="000000"/>
+          <w:sz w:val="23"/>
+          <w:szCs w:val="23"/>
+        </w:rPr>
+        <w:t>.  Use a max</w:t>
       </w:r>
       <w:r>
         <w:rPr>
@@ -733,6 +789,7 @@
         </w:rPr>
         <w:t xml:space="preserve"> heap for </w:t>
       </w:r>
+      <w:proofErr w:type="gramStart"/>
       <w:r>
         <w:rPr>
           <w:rFonts w:ascii="Helvetica" w:eastAsia="Times New Roman" w:hAnsi="Helvetica" w:cs="Helvetica"/>
@@ -749,35 +806,87 @@
           <w:sz w:val="23"/>
           <w:szCs w:val="23"/>
         </w:rPr>
-        <w:t xml:space="preserve"> less than </w:t>
-      </w:r>
-      <w:r>
-        <w:rPr>
-          <w:rFonts w:ascii="Helvetica" w:eastAsia="Times New Roman" w:hAnsi="Helvetica" w:cs="Helvetica"/>
-          <w:color w:val="000000"/>
-          <w:sz w:val="23"/>
-          <w:szCs w:val="23"/>
-        </w:rPr>
-        <w:t xml:space="preserve">currMedian.  Use a min </w:t>
-      </w:r>
-      <w:r>
-        <w:rPr>
-          <w:rFonts w:ascii="Helvetica" w:eastAsia="Times New Roman" w:hAnsi="Helvetica" w:cs="Helvetica"/>
-          <w:color w:val="000000"/>
-          <w:sz w:val="23"/>
-          <w:szCs w:val="23"/>
-        </w:rPr>
-        <w:t xml:space="preserve"> heap for keys greater than</w:t>
-      </w:r>
-      <w:r>
-        <w:rPr>
-          <w:rFonts w:ascii="Helvetica" w:eastAsia="Times New Roman" w:hAnsi="Helvetica" w:cs="Helvetica"/>
-          <w:color w:val="000000"/>
-          <w:sz w:val="23"/>
-          <w:szCs w:val="23"/>
-        </w:rPr>
-        <w:t xml:space="preserve"> currMedian</w:t>
-      </w:r>
+        <w:t xml:space="preserve"> less</w:t>
+      </w:r>
+      <w:proofErr w:type="gramEnd"/>
+      <w:r>
+        <w:rPr>
+          <w:rFonts w:ascii="Helvetica" w:eastAsia="Times New Roman" w:hAnsi="Helvetica" w:cs="Helvetica"/>
+          <w:color w:val="000000"/>
+          <w:sz w:val="23"/>
+          <w:szCs w:val="23"/>
+        </w:rPr>
+        <w:t xml:space="preserve"> than </w:t>
+      </w:r>
+      <w:proofErr w:type="spellStart"/>
+      <w:r>
+        <w:rPr>
+          <w:rFonts w:ascii="Helvetica" w:eastAsia="Times New Roman" w:hAnsi="Helvetica" w:cs="Helvetica"/>
+          <w:color w:val="000000"/>
+          <w:sz w:val="23"/>
+          <w:szCs w:val="23"/>
+        </w:rPr>
+        <w:t>currMedian</w:t>
+      </w:r>
+      <w:proofErr w:type="spellEnd"/>
+      <w:r>
+        <w:rPr>
+          <w:rFonts w:ascii="Helvetica" w:eastAsia="Times New Roman" w:hAnsi="Helvetica" w:cs="Helvetica"/>
+          <w:color w:val="000000"/>
+          <w:sz w:val="23"/>
+          <w:szCs w:val="23"/>
+        </w:rPr>
+        <w:t xml:space="preserve">.  Use a </w:t>
+      </w:r>
+      <w:proofErr w:type="gramStart"/>
+      <w:r>
+        <w:rPr>
+          <w:rFonts w:ascii="Helvetica" w:eastAsia="Times New Roman" w:hAnsi="Helvetica" w:cs="Helvetica"/>
+          <w:color w:val="000000"/>
+          <w:sz w:val="23"/>
+          <w:szCs w:val="23"/>
+        </w:rPr>
+        <w:t xml:space="preserve">min </w:t>
+      </w:r>
+      <w:r>
+        <w:rPr>
+          <w:rFonts w:ascii="Helvetica" w:eastAsia="Times New Roman" w:hAnsi="Helvetica" w:cs="Helvetica"/>
+          <w:color w:val="000000"/>
+          <w:sz w:val="23"/>
+          <w:szCs w:val="23"/>
+        </w:rPr>
+        <w:t xml:space="preserve"> heap</w:t>
+      </w:r>
+      <w:proofErr w:type="gramEnd"/>
+      <w:r>
+        <w:rPr>
+          <w:rFonts w:ascii="Helvetica" w:eastAsia="Times New Roman" w:hAnsi="Helvetica" w:cs="Helvetica"/>
+          <w:color w:val="000000"/>
+          <w:sz w:val="23"/>
+          <w:szCs w:val="23"/>
+        </w:rPr>
+        <w:t xml:space="preserve"> for keys greater than</w:t>
+      </w:r>
+      <w:r>
+        <w:rPr>
+          <w:rFonts w:ascii="Helvetica" w:eastAsia="Times New Roman" w:hAnsi="Helvetica" w:cs="Helvetica"/>
+          <w:color w:val="000000"/>
+          <w:sz w:val="23"/>
+          <w:szCs w:val="23"/>
+        </w:rPr>
+        <w:t xml:space="preserve"> </w:t>
+      </w:r>
+      <w:proofErr w:type="spellStart"/>
+      <w:r>
+        <w:rPr>
+          <w:rFonts w:ascii="Helvetica" w:eastAsia="Times New Roman" w:hAnsi="Helvetica" w:cs="Helvetica"/>
+          <w:color w:val="000000"/>
+          <w:sz w:val="23"/>
+          <w:szCs w:val="23"/>
+        </w:rPr>
+        <w:t>currMedian</w:t>
+      </w:r>
+      <w:proofErr w:type="spellEnd"/>
       <w:r>
         <w:rPr>
           <w:rFonts w:ascii="Helvetica" w:eastAsia="Times New Roman" w:hAnsi="Helvetica" w:cs="Helvetica"/>
@@ -794,7 +903,27 @@
           <w:sz w:val="23"/>
           <w:szCs w:val="23"/>
         </w:rPr>
-        <w:t xml:space="preserve"> a new value (call it newValue)</w:t>
+        <w:t xml:space="preserve"> a new value (call it </w:t>
+      </w:r>
+      <w:proofErr w:type="spellStart"/>
+      <w:r>
+        <w:rPr>
+          <w:rFonts w:ascii="Helvetica" w:eastAsia="Times New Roman" w:hAnsi="Helvetica" w:cs="Helvetica"/>
+          <w:color w:val="000000"/>
+          <w:sz w:val="23"/>
+          <w:szCs w:val="23"/>
+        </w:rPr>
+        <w:t>newValue</w:t>
+      </w:r>
+      <w:proofErr w:type="spellEnd"/>
+      <w:r>
+        <w:rPr>
+          <w:rFonts w:ascii="Helvetica" w:eastAsia="Times New Roman" w:hAnsi="Helvetica" w:cs="Helvetica"/>
+          <w:color w:val="000000"/>
+          <w:sz w:val="23"/>
+          <w:szCs w:val="23"/>
+        </w:rPr>
+        <w:t>)</w:t>
       </w:r>
       <w:r>
         <w:rPr>
@@ -805,23 +934,45 @@
         </w:rPr>
         <w:t xml:space="preserve">, add </w:t>
       </w:r>
-      <w:r>
-        <w:rPr>
-          <w:rFonts w:ascii="Helvetica" w:eastAsia="Times New Roman" w:hAnsi="Helvetica" w:cs="Helvetica"/>
-          <w:color w:val="000000"/>
-          <w:sz w:val="23"/>
-          <w:szCs w:val="23"/>
-        </w:rPr>
-        <w:t xml:space="preserve">newValue </w:t>
-      </w:r>
-      <w:r>
-        <w:rPr>
-          <w:rFonts w:ascii="Helvetica" w:eastAsia="Times New Roman" w:hAnsi="Helvetica" w:cs="Helvetica"/>
-          <w:color w:val="000000"/>
-          <w:sz w:val="23"/>
-          <w:szCs w:val="23"/>
-        </w:rPr>
-        <w:t xml:space="preserve"> into the appropriate heap</w:t>
+      <w:proofErr w:type="spellStart"/>
+      <w:proofErr w:type="gramStart"/>
+      <w:r>
+        <w:rPr>
+          <w:rFonts w:ascii="Helvetica" w:eastAsia="Times New Roman" w:hAnsi="Helvetica" w:cs="Helvetica"/>
+          <w:color w:val="000000"/>
+          <w:sz w:val="23"/>
+          <w:szCs w:val="23"/>
+        </w:rPr>
+        <w:t>newValue</w:t>
+      </w:r>
+      <w:proofErr w:type="spellEnd"/>
+      <w:r>
+        <w:rPr>
+          <w:rFonts w:ascii="Helvetica" w:eastAsia="Times New Roman" w:hAnsi="Helvetica" w:cs="Helvetica"/>
+          <w:color w:val="000000"/>
+          <w:sz w:val="23"/>
+          <w:szCs w:val="23"/>
+        </w:rPr>
+        <w:t xml:space="preserve"> </w:t>
+      </w:r>
+      <w:r>
+        <w:rPr>
+          <w:rFonts w:ascii="Helvetica" w:eastAsia="Times New Roman" w:hAnsi="Helvetica" w:cs="Helvetica"/>
+          <w:color w:val="000000"/>
+          <w:sz w:val="23"/>
+          <w:szCs w:val="23"/>
+        </w:rPr>
+        <w:t xml:space="preserve"> into</w:t>
+      </w:r>
+      <w:proofErr w:type="gramEnd"/>
+      <w:r>
+        <w:rPr>
+          <w:rFonts w:ascii="Helvetica" w:eastAsia="Times New Roman" w:hAnsi="Helvetica" w:cs="Helvetica"/>
+          <w:color w:val="000000"/>
+          <w:sz w:val="23"/>
+          <w:szCs w:val="23"/>
+        </w:rPr>
+        <w:t xml:space="preserve"> the appropriate heap</w:t>
       </w:r>
       <w:r>
         <w:rPr>
@@ -850,16 +1001,7 @@
           <w:sz w:val="23"/>
           <w:szCs w:val="23"/>
         </w:rPr>
-        <w:t xml:space="preserve">For </w:t>
-      </w:r>
-      <w:r>
-        <w:rPr>
-          <w:rFonts w:ascii="Helvetica" w:eastAsia="Times New Roman" w:hAnsi="Helvetica" w:cs="Helvetica"/>
-          <w:color w:val="000000"/>
-          <w:sz w:val="23"/>
-          <w:szCs w:val="23"/>
-        </w:rPr>
-        <w:t>simplicity, I’m only printing the frequency values in the following example:</w:t>
+        <w:t>For simplicity, I’m only printing the frequency values in the following example:</w:t>
       </w:r>
     </w:p>
     <w:p>
@@ -925,6 +1067,7 @@
                 <w:szCs w:val="23"/>
               </w:rPr>
             </w:pPr>
+            <w:proofErr w:type="spellStart"/>
             <w:r>
               <w:rPr>
                 <w:rFonts w:ascii="Helvetica" w:eastAsia="Times New Roman" w:hAnsi="Helvetica" w:cs="Helvetica"/>
@@ -934,6 +1077,7 @@
               </w:rPr>
               <w:t>currMedian</w:t>
             </w:r>
+            <w:proofErr w:type="spellEnd"/>
           </w:p>
         </w:tc>
         <w:tc>
@@ -957,8 +1101,19 @@
                 <w:sz w:val="23"/>
                 <w:szCs w:val="23"/>
               </w:rPr>
-              <w:t>Values &lt; currMedian</w:t>
-            </w:r>
+              <w:t xml:space="preserve">Values &lt; </w:t>
+            </w:r>
+            <w:proofErr w:type="spellStart"/>
+            <w:r>
+              <w:rPr>
+                <w:rFonts w:ascii="Helvetica" w:eastAsia="Times New Roman" w:hAnsi="Helvetica" w:cs="Helvetica"/>
+                <w:color w:val="000000"/>
+                <w:sz w:val="23"/>
+                <w:szCs w:val="23"/>
+              </w:rPr>
+              <w:t>currMedian</w:t>
+            </w:r>
+            <w:proofErr w:type="spellEnd"/>
           </w:p>
         </w:tc>
         <w:tc>
@@ -982,8 +1137,19 @@
                 <w:sz w:val="23"/>
                 <w:szCs w:val="23"/>
               </w:rPr>
-              <w:t>Values &gt;currMedian</w:t>
-            </w:r>
+              <w:t>Values &gt;</w:t>
+            </w:r>
+            <w:proofErr w:type="spellStart"/>
+            <w:r>
+              <w:rPr>
+                <w:rFonts w:ascii="Helvetica" w:eastAsia="Times New Roman" w:hAnsi="Helvetica" w:cs="Helvetica"/>
+                <w:color w:val="000000"/>
+                <w:sz w:val="23"/>
+                <w:szCs w:val="23"/>
+              </w:rPr>
+              <w:t>currMedian</w:t>
+            </w:r>
+            <w:proofErr w:type="spellEnd"/>
           </w:p>
         </w:tc>
       </w:tr>
@@ -2669,7 +2835,7 @@
 </file>
 
 <file path=word/endnotes.xml><?xml version="1.0" encoding="utf-8"?>
-<w:endnotes xmlns:wpc="http://schemas.microsoft.com/office/word/2010/wordprocessingCanvas" xmlns:mc="http://schemas.openxmlformats.org/markup-compatibility/2006" xmlns:o="urn:schemas-microsoft-com:office:office" xmlns:r="http://schemas.openxmlformats.org/officeDocument/2006/relationships" xmlns:m="http://schemas.openxmlformats.org/officeDocument/2006/math" xmlns:v="urn:schemas-microsoft-com:vml" xmlns:wp14="http://schemas.microsoft.com/office/word/2010/wordprocessingDrawing" xmlns:wp="http://schemas.openxmlformats.org/drawingml/2006/wordprocessingDrawing" xmlns:w10="urn:schemas-microsoft-com:office:word" xmlns:w="http://schemas.openxmlformats.org/wordprocessingml/2006/main" xmlns:w14="http://schemas.microsoft.com/office/word/2010/wordml" xmlns:w15="http://schemas.microsoft.com/office/word/2012/wordml" xmlns:wpg="http://schemas.microsoft.com/office/word/2010/wordprocessingGroup" xmlns:wpi="http://schemas.microsoft.com/office/word/2010/wordprocessingInk" xmlns:wne="http://schemas.microsoft.com/office/word/2006/wordml" xmlns:wps="http://schemas.microsoft.com/office/word/2010/wordprocessingShape" mc:Ignorable="w14 w15 wp14">
+<w:endnotes xmlns:wpc="http://schemas.microsoft.com/office/word/2010/wordprocessingCanvas" xmlns:mo="http://schemas.microsoft.com/office/mac/office/2008/main" xmlns:mc="http://schemas.openxmlformats.org/markup-compatibility/2006" xmlns:mv="urn:schemas-microsoft-com:mac:vml" xmlns:o="urn:schemas-microsoft-com:office:office" xmlns:r="http://schemas.openxmlformats.org/officeDocument/2006/relationships" xmlns:m="http://schemas.openxmlformats.org/officeDocument/2006/math" xmlns:v="urn:schemas-microsoft-com:vml" xmlns:wp14="http://schemas.microsoft.com/office/word/2010/wordprocessingDrawing" xmlns:wp="http://schemas.openxmlformats.org/drawingml/2006/wordprocessingDrawing" xmlns:w10="urn:schemas-microsoft-com:office:word" xmlns:w="http://schemas.openxmlformats.org/wordprocessingml/2006/main" xmlns:w14="http://schemas.microsoft.com/office/word/2010/wordml" xmlns:w15="http://schemas.microsoft.com/office/word/2012/wordml" xmlns:wpg="http://schemas.microsoft.com/office/word/2010/wordprocessingGroup" xmlns:wpi="http://schemas.microsoft.com/office/word/2010/wordprocessingInk" xmlns:wne="http://schemas.microsoft.com/office/word/2006/wordml" xmlns:wps="http://schemas.microsoft.com/office/word/2010/wordprocessingShape" mc:Ignorable="w14 w15 wp14">
   <w:endnote w:type="separator" w:id="-1">
     <w:p>
       <w:pPr>
@@ -2694,7 +2860,7 @@
 </file>
 
 <file path=word/footer1.xml><?xml version="1.0" encoding="utf-8"?>
-<w:ftr xmlns:wpc="http://schemas.microsoft.com/office/word/2010/wordprocessingCanvas" xmlns:mc="http://schemas.openxmlformats.org/markup-compatibility/2006" xmlns:o="urn:schemas-microsoft-com:office:office" xmlns:r="http://schemas.openxmlformats.org/officeDocument/2006/relationships" xmlns:m="http://schemas.openxmlformats.org/officeDocument/2006/math" xmlns:v="urn:schemas-microsoft-com:vml" xmlns:wp14="http://schemas.microsoft.com/office/word/2010/wordprocessingDrawing" xmlns:wp="http://schemas.openxmlformats.org/drawingml/2006/wordprocessingDrawing" xmlns:w10="urn:schemas-microsoft-com:office:word" xmlns:w="http://schemas.openxmlformats.org/wordprocessingml/2006/main" xmlns:w14="http://schemas.microsoft.com/office/word/2010/wordml" xmlns:w15="http://schemas.microsoft.com/office/word/2012/wordml" xmlns:wpg="http://schemas.microsoft.com/office/word/2010/wordprocessingGroup" xmlns:wpi="http://schemas.microsoft.com/office/word/2010/wordprocessingInk" xmlns:wne="http://schemas.microsoft.com/office/word/2006/wordml" xmlns:wps="http://schemas.microsoft.com/office/word/2010/wordprocessingShape" mc:Ignorable="w14 w15 wp14">
+<w:ftr xmlns:wpc="http://schemas.microsoft.com/office/word/2010/wordprocessingCanvas" xmlns:mo="http://schemas.microsoft.com/office/mac/office/2008/main" xmlns:mc="http://schemas.openxmlformats.org/markup-compatibility/2006" xmlns:mv="urn:schemas-microsoft-com:mac:vml" xmlns:o="urn:schemas-microsoft-com:office:office" xmlns:r="http://schemas.openxmlformats.org/officeDocument/2006/relationships" xmlns:m="http://schemas.openxmlformats.org/officeDocument/2006/math" xmlns:v="urn:schemas-microsoft-com:vml" xmlns:wp14="http://schemas.microsoft.com/office/word/2010/wordprocessingDrawing" xmlns:wp="http://schemas.openxmlformats.org/drawingml/2006/wordprocessingDrawing" xmlns:w10="urn:schemas-microsoft-com:office:word" xmlns:w="http://schemas.openxmlformats.org/wordprocessingml/2006/main" xmlns:w14="http://schemas.microsoft.com/office/word/2010/wordml" xmlns:w15="http://schemas.microsoft.com/office/word/2012/wordml" xmlns:wpg="http://schemas.microsoft.com/office/word/2010/wordprocessingGroup" xmlns:wpi="http://schemas.microsoft.com/office/word/2010/wordprocessingInk" xmlns:wne="http://schemas.microsoft.com/office/word/2006/wordml" xmlns:wps="http://schemas.microsoft.com/office/word/2010/wordprocessingShape" mc:Ignorable="w14 w15 wp14">
   <w:p>
     <w:pPr>
       <w:pStyle w:val="Footer"/>
@@ -2765,7 +2931,7 @@
         <w:sz w:val="20"/>
         <w:szCs w:val="20"/>
       </w:rPr>
-      <w:t>2</w:t>
+      <w:t>1</w:t>
     </w:r>
     <w:r>
       <w:rPr>
@@ -2779,7 +2945,7 @@
 </file>
 
 <file path=word/footnotes.xml><?xml version="1.0" encoding="utf-8"?>
-<w:footnotes xmlns:wpc="http://schemas.microsoft.com/office/word/2010/wordprocessingCanvas" xmlns:mc="http://schemas.openxmlformats.org/markup-compatibility/2006" xmlns:o="urn:schemas-microsoft-com:office:office" xmlns:r="http://schemas.openxmlformats.org/officeDocument/2006/relationships" xmlns:m="http://schemas.openxmlformats.org/officeDocument/2006/math" xmlns:v="urn:schemas-microsoft-com:vml" xmlns:wp14="http://schemas.microsoft.com/office/word/2010/wordprocessingDrawing" xmlns:wp="http://schemas.openxmlformats.org/drawingml/2006/wordprocessingDrawing" xmlns:w10="urn:schemas-microsoft-com:office:word" xmlns:w="http://schemas.openxmlformats.org/wordprocessingml/2006/main" xmlns:w14="http://schemas.microsoft.com/office/word/2010/wordml" xmlns:w15="http://schemas.microsoft.com/office/word/2012/wordml" xmlns:wpg="http://schemas.microsoft.com/office/word/2010/wordprocessingGroup" xmlns:wpi="http://schemas.microsoft.com/office/word/2010/wordprocessingInk" xmlns:wne="http://schemas.microsoft.com/office/word/2006/wordml" xmlns:wps="http://schemas.microsoft.com/office/word/2010/wordprocessingShape" mc:Ignorable="w14 w15 wp14">
+<w:footnotes xmlns:wpc="http://schemas.microsoft.com/office/word/2010/wordprocessingCanvas" xmlns:mo="http://schemas.microsoft.com/office/mac/office/2008/main" xmlns:mc="http://schemas.openxmlformats.org/markup-compatibility/2006" xmlns:mv="urn:schemas-microsoft-com:mac:vml" xmlns:o="urn:schemas-microsoft-com:office:office" xmlns:r="http://schemas.openxmlformats.org/officeDocument/2006/relationships" xmlns:m="http://schemas.openxmlformats.org/officeDocument/2006/math" xmlns:v="urn:schemas-microsoft-com:vml" xmlns:wp14="http://schemas.microsoft.com/office/word/2010/wordprocessingDrawing" xmlns:wp="http://schemas.openxmlformats.org/drawingml/2006/wordprocessingDrawing" xmlns:w10="urn:schemas-microsoft-com:office:word" xmlns:w="http://schemas.openxmlformats.org/wordprocessingml/2006/main" xmlns:w14="http://schemas.microsoft.com/office/word/2010/wordml" xmlns:w15="http://schemas.microsoft.com/office/word/2012/wordml" xmlns:wpg="http://schemas.microsoft.com/office/word/2010/wordprocessingGroup" xmlns:wpi="http://schemas.microsoft.com/office/word/2010/wordprocessingInk" xmlns:wne="http://schemas.microsoft.com/office/word/2006/wordml" xmlns:wps="http://schemas.microsoft.com/office/word/2010/wordprocessingShape" mc:Ignorable="w14 w15 wp14">
   <w:footnote w:type="separator" w:id="-1">
     <w:p>
       <w:pPr>
@@ -2820,7 +2986,7 @@
       </w:pPr>
     </w:pPrDefault>
   </w:docDefaults>
-  <w:latentStyles w:defLockedState="0" w:defUIPriority="99" w:defSemiHidden="0" w:defUnhideWhenUsed="0" w:defQFormat="0" w:count="371">
+  <w:latentStyles w:defLockedState="0" w:defUIPriority="99" w:defSemiHidden="0" w:defUnhideWhenUsed="0" w:defQFormat="0" w:count="382">
     <w:lsdException w:name="Normal" w:uiPriority="0" w:qFormat="1"/>
     <w:lsdException w:name="heading 1" w:uiPriority="9" w:qFormat="1"/>
     <w:lsdException w:name="heading 2" w:semiHidden="1" w:uiPriority="9" w:unhideWhenUsed="1" w:qFormat="1"/>
@@ -2926,7 +3092,6 @@
     <w:lsdException w:name="HTML Sample" w:semiHidden="1" w:unhideWhenUsed="1"/>
     <w:lsdException w:name="HTML Typewriter" w:semiHidden="1" w:unhideWhenUsed="1"/>
     <w:lsdException w:name="HTML Variable" w:semiHidden="1" w:unhideWhenUsed="1"/>
-    <w:lsdException w:name="Normal Table" w:semiHidden="1" w:unhideWhenUsed="1"/>
     <w:lsdException w:name="annotation subject" w:semiHidden="1" w:unhideWhenUsed="1"/>
     <w:lsdException w:name="No List" w:semiHidden="1" w:unhideWhenUsed="1"/>
     <w:lsdException w:name="Outline List 1" w:semiHidden="1" w:unhideWhenUsed="1"/>
@@ -2972,11 +3137,9 @@
     <w:lsdException w:name="Table Subtle 1" w:semiHidden="1" w:unhideWhenUsed="1"/>
     <w:lsdException w:name="Table Subtle 2" w:semiHidden="1" w:unhideWhenUsed="1"/>
     <w:lsdException w:name="Table Web 1" w:semiHidden="1" w:unhideWhenUsed="1"/>
-    <w:lsdException w:name="Table Web 2" w:semiHidden="1" w:unhideWhenUsed="1"/>
     <w:lsdException w:name="Table Web 3" w:semiHidden="1" w:unhideWhenUsed="1"/>
     <w:lsdException w:name="Balloon Text" w:semiHidden="1" w:unhideWhenUsed="1"/>
     <w:lsdException w:name="Table Grid" w:uiPriority="59"/>
-    <w:lsdException w:name="Table Theme" w:semiHidden="1" w:unhideWhenUsed="1"/>
     <w:lsdException w:name="Placeholder Text" w:semiHidden="1"/>
     <w:lsdException w:name="No Spacing" w:uiPriority="1" w:qFormat="1"/>
     <w:lsdException w:name="Light Shading" w:uiPriority="60"/>
@@ -3192,6 +3355,8 @@
     <w:lsdException w:name="List Table 5 Dark Accent 6" w:uiPriority="50"/>
     <w:lsdException w:name="List Table 6 Colorful Accent 6" w:uiPriority="51"/>
     <w:lsdException w:name="List Table 7 Colorful Accent 6" w:uiPriority="52"/>
+    <w:lsdException w:name="Mention" w:semiHidden="1" w:unhideWhenUsed="1"/>
+    <w:lsdException w:name="Smart Hyperlink" w:semiHidden="1" w:unhideWhenUsed="1"/>
   </w:latentStyles>
   <w:style w:type="paragraph" w:default="1" w:styleId="Normal">
     <w:name w:val="Normal"/>
@@ -3520,6 +3685,7 @@
       <w:szCs w:val="22"/>
     </w:rPr>
     <w:tblPr>
+      <w:tblInd w:w="0" w:type="dxa"/>
       <w:tblBorders>
         <w:top w:val="single" w:sz="4" w:space="0" w:color="auto"/>
         <w:left w:val="single" w:sz="4" w:space="0" w:color="auto"/>
@@ -3528,6 +3694,12 @@
         <w:insideH w:val="single" w:sz="4" w:space="0" w:color="auto"/>
         <w:insideV w:val="single" w:sz="4" w:space="0" w:color="auto"/>
       </w:tblBorders>
+      <w:tblCellMar>
+        <w:top w:w="0" w:type="dxa"/>
+        <w:left w:w="108" w:type="dxa"/>
+        <w:bottom w:w="0" w:type="dxa"/>
+        <w:right w:w="108" w:type="dxa"/>
+      </w:tblCellMar>
     </w:tblPr>
   </w:style>
 </w:styles>
@@ -3821,7 +3993,7 @@
 </file>
 
 <file path=customXml/itemProps1.xml><?xml version="1.0" encoding="utf-8"?>
-<ds:datastoreItem xmlns:ds="http://schemas.openxmlformats.org/officeDocument/2006/customXml" ds:itemID="{481DE4B7-5690-4924-8050-31C2DE1C5738}">
+<ds:datastoreItem xmlns:ds="http://schemas.openxmlformats.org/officeDocument/2006/customXml" ds:itemID="{D6DCAF35-52DC-6240-9D41-53FE471A9B95}">
   <ds:schemaRefs>
     <ds:schemaRef ds:uri="http://schemas.openxmlformats.org/officeDocument/2006/bibliography"/>
   </ds:schemaRefs>

</xml_diff>